<commit_message>
embed resources on rendering output
</commit_message>
<xml_diff>
--- a/output/report.docx
+++ b/output/report.docx
@@ -190,13 +190,23 @@
       </w:r>
     </w:p>
     <w:bookmarkEnd w:id="23"/>
-    <w:bookmarkStart w:id="26" w:name="methods"/>
+    <w:bookmarkStart w:id="24" w:name="methods"/>
     <w:p>
       <w:pPr>
         <w:pStyle w:val="Heading1"/>
       </w:pPr>
       <w:r>
         <w:t xml:space="preserve">Methods</w:t>
+      </w:r>
+    </w:p>
+    <w:bookmarkEnd w:id="24"/>
+    <w:bookmarkStart w:id="27" w:name="results"/>
+    <w:p>
+      <w:pPr>
+        <w:pStyle w:val="Heading1"/>
+      </w:pPr>
+      <w:r>
+        <w:t xml:space="preserve">Results</w:t>
       </w:r>
     </w:p>
     <w:p>
@@ -337,12 +347,12 @@
           <wp:inline>
             <wp:extent cx="1155700" cy="1041400"/>
             <wp:effectExtent b="0" l="0" r="0" t="0"/>
-            <wp:docPr descr="this is Gary the dog" title="" id="24" name="Picture"/>
+            <wp:docPr descr="this is Gary the dog" title="" id="25" name="Picture"/>
             <a:graphic>
               <a:graphicData uri="http://schemas.openxmlformats.org/drawingml/2006/picture">
                 <pic:pic>
                   <pic:nvPicPr>
-                    <pic:cNvPr descr="./figures/gary.png" id="25" name="Picture"/>
+                    <pic:cNvPr descr="./figures/gary.png" id="26" name="Picture"/>
                     <pic:cNvPicPr>
                       <a:picLocks noChangeArrowheads="1" noChangeAspect="1"/>
                     </pic:cNvPicPr>
@@ -381,16 +391,6 @@
       </w:pPr>
       <w:r>
         <w:t xml:space="preserve">this is Gary the dog</w:t>
-      </w:r>
-    </w:p>
-    <w:bookmarkEnd w:id="26"/>
-    <w:bookmarkStart w:id="27" w:name="results"/>
-    <w:p>
-      <w:pPr>
-        <w:pStyle w:val="Heading1"/>
-      </w:pPr>
-      <w:r>
-        <w:t xml:space="preserve">Results</w:t>
       </w:r>
     </w:p>
     <w:bookmarkEnd w:id="27"/>

</xml_diff>

<commit_message>
render figure caption output
</commit_message>
<xml_diff>
--- a/output/report.docx
+++ b/output/report.docx
@@ -143,7 +143,7 @@
           <wp:inline>
             <wp:extent cx="1155700" cy="1041400"/>
             <wp:effectExtent b="0" l="0" r="0" t="0"/>
-            <wp:docPr descr="this is Gary the dog" title="" id="21" name="Picture"/>
+            <wp:docPr descr="this is a caption for a picture of Gary the dog" title="" id="21" name="Picture"/>
             <a:graphic>
               <a:graphicData uri="http://schemas.openxmlformats.org/drawingml/2006/picture">
                 <pic:pic>
@@ -186,7 +186,7 @@
         <w:pStyle w:val="ImageCaption"/>
       </w:pPr>
       <w:r>
-        <w:t xml:space="preserve">this is Gary the dog</w:t>
+        <w:t xml:space="preserve">this is a caption for a picture of Gary the dog</w:t>
       </w:r>
     </w:p>
     <w:bookmarkEnd w:id="23"/>
@@ -347,7 +347,7 @@
           <wp:inline>
             <wp:extent cx="1155700" cy="1041400"/>
             <wp:effectExtent b="0" l="0" r="0" t="0"/>
-            <wp:docPr descr="this is Gary the dog" title="" id="25" name="Picture"/>
+            <wp:docPr descr="This is a caption for a picture of Gary the dog" title="" id="25" name="Picture"/>
             <a:graphic>
               <a:graphicData uri="http://schemas.openxmlformats.org/drawingml/2006/picture">
                 <pic:pic>
@@ -390,7 +390,7 @@
         <w:pStyle w:val="ImageCaption"/>
       </w:pPr>
       <w:r>
-        <w:t xml:space="preserve">this is Gary the dog</w:t>
+        <w:t xml:space="preserve">This is a caption for a picture of Gary the dog</w:t>
       </w:r>
     </w:p>
     <w:bookmarkEnd w:id="27"/>

</xml_diff>

<commit_message>
attempt to simplify example
</commit_message>
<xml_diff>
--- a/output/report.docx
+++ b/output/report.docx
@@ -108,7 +108,7 @@
         <w:t xml:space="preserve">abstract</w:t>
       </w:r>
     </w:p>
-    <w:bookmarkStart w:id="23" w:name="introduction"/>
+    <w:bookmarkStart w:id="20" w:name="introduction"/>
     <w:p>
       <w:pPr>
         <w:pStyle w:val="Heading1"/>
@@ -134,6 +134,102 @@
         <w:t xml:space="preserve">, all dogs are created equal.</w:t>
       </w:r>
     </w:p>
+    <w:bookmarkEnd w:id="20"/>
+    <w:bookmarkStart w:id="21" w:name="methods"/>
+    <w:p>
+      <w:pPr>
+        <w:pStyle w:val="Heading1"/>
+      </w:pPr>
+      <w:r>
+        <w:t xml:space="preserve">Methods</w:t>
+      </w:r>
+    </w:p>
+    <w:bookmarkEnd w:id="21"/>
+    <w:bookmarkStart w:id="25" w:name="results"/>
+    <w:p>
+      <w:pPr>
+        <w:pStyle w:val="Heading1"/>
+      </w:pPr>
+      <w:r>
+        <w:t xml:space="preserve">Results</w:t>
+      </w:r>
+    </w:p>
+    <w:p>
+      <w:pPr>
+        <w:pStyle w:val="TableCaption"/>
+      </w:pPr>
+      <w:r>
+        <w:t xml:space="preserve">This is my table caption</w:t>
+      </w:r>
+    </w:p>
+    <w:tbl>
+      <w:tblPr>
+        <w:tblStyle w:val="Table"/>
+        <w:tblW w:type="auto" w:w="0"/>
+        <w:tblLook w:firstRow="1" w:lastRow="0" w:firstColumn="0" w:lastColumn="0" w:noHBand="0" w:noVBand="0" w:val="0020"/>
+        <w:jc w:val="start"/>
+        <w:tblCaption w:val="This is my table caption"/>
+      </w:tblPr>
+      <w:tblGrid>
+        <w:gridCol w:w="3960"/>
+        <w:gridCol w:w="3960"/>
+      </w:tblGrid>
+      <w:tr>
+        <w:trPr>
+          <w:tblHeader w:val="true"/>
+        </w:trPr>
+        <w:tc>
+          <w:tcPr/>
+          <w:p>
+            <w:pPr>
+              <w:pStyle w:val="Compact"/>
+              <w:jc w:val="left"/>
+            </w:pPr>
+            <w:r>
+              <w:t xml:space="preserve">subject</w:t>
+            </w:r>
+          </w:p>
+        </w:tc>
+        <w:tc>
+          <w:tcPr/>
+          <w:p>
+            <w:pPr>
+              <w:pStyle w:val="Compact"/>
+              <w:jc w:val="left"/>
+            </w:pPr>
+            <w:r>
+              <w:t xml:space="preserve">object</w:t>
+            </w:r>
+          </w:p>
+        </w:tc>
+      </w:tr>
+      <w:tr>
+        <w:tc>
+          <w:tcPr/>
+          <w:p>
+            <w:pPr>
+              <w:pStyle w:val="Compact"/>
+              <w:jc w:val="left"/>
+            </w:pPr>
+            <w:r>
+              <w:t xml:space="preserve">Gary</w:t>
+            </w:r>
+          </w:p>
+        </w:tc>
+        <w:tc>
+          <w:tcPr/>
+          <w:p>
+            <w:pPr>
+              <w:pStyle w:val="Compact"/>
+              <w:jc w:val="left"/>
+            </w:pPr>
+            <w:r>
+              <w:t xml:space="preserve">Kitty</w:t>
+            </w:r>
+          </w:p>
+        </w:tc>
+      </w:tr>
+    </w:tbl>
     <w:p>
       <w:pPr>
         <w:pStyle w:val="CaptionedFigure"/>
@@ -143,18 +239,18 @@
           <wp:inline>
             <wp:extent cx="1155700" cy="1041400"/>
             <wp:effectExtent b="0" l="0" r="0" t="0"/>
-            <wp:docPr descr="this is a caption for a picture of Gary the dog" title="" id="21" name="Picture"/>
+            <wp:docPr descr="This is a caption for a picture of Gary the dog" title="" id="23" name="Picture"/>
             <a:graphic>
               <a:graphicData uri="http://schemas.openxmlformats.org/drawingml/2006/picture">
                 <pic:pic>
                   <pic:nvPicPr>
-                    <pic:cNvPr descr="./figures/gary.png" id="22" name="Picture"/>
+                    <pic:cNvPr descr="./figures/gary.png" id="24" name="Picture"/>
                     <pic:cNvPicPr>
                       <a:picLocks noChangeArrowheads="1" noChangeAspect="1"/>
                     </pic:cNvPicPr>
                   </pic:nvPicPr>
                   <pic:blipFill>
-                    <a:blip r:embed="rId20"/>
+                    <a:blip r:embed="rId22"/>
                     <a:stretch>
                       <a:fillRect/>
                     </a:stretch>
@@ -186,235 +282,31 @@
         <w:pStyle w:val="ImageCaption"/>
       </w:pPr>
       <w:r>
-        <w:t xml:space="preserve">this is a caption for a picture of Gary the dog</w:t>
-      </w:r>
-    </w:p>
-    <w:bookmarkEnd w:id="23"/>
-    <w:bookmarkStart w:id="24" w:name="methods"/>
+        <w:t xml:space="preserve">This is a caption for a picture of Gary the dog</w:t>
+      </w:r>
+    </w:p>
+    <w:bookmarkEnd w:id="25"/>
+    <w:bookmarkStart w:id="26" w:name="discussion"/>
     <w:p>
       <w:pPr>
         <w:pStyle w:val="Heading1"/>
       </w:pPr>
       <w:r>
-        <w:t xml:space="preserve">Methods</w:t>
-      </w:r>
-    </w:p>
-    <w:bookmarkEnd w:id="24"/>
-    <w:bookmarkStart w:id="27" w:name="results"/>
+        <w:t xml:space="preserve">Discussion</w:t>
+      </w:r>
+    </w:p>
+    <w:bookmarkEnd w:id="26"/>
+    <w:bookmarkStart w:id="30" w:name="bibliography"/>
     <w:p>
       <w:pPr>
         <w:pStyle w:val="Heading1"/>
       </w:pPr>
       <w:r>
-        <w:t xml:space="preserve">Results</w:t>
-      </w:r>
-    </w:p>
-    <w:p>
-      <w:pPr>
-        <w:pStyle w:val="TableCaption"/>
-      </w:pPr>
-      <w:r>
-        <w:t xml:space="preserve">This is my table caption</w:t>
-      </w:r>
-    </w:p>
-    <w:tbl>
-      <w:tblPr>
-        <w:tblStyle w:val="Table"/>
-        <w:tblW w:type="pct" w:w="5000"/>
-        <w:tblLook w:firstRow="1" w:lastRow="0" w:firstColumn="0" w:lastColumn="0" w:noHBand="0" w:noVBand="0" w:val="0020"/>
-        <w:jc w:val="start"/>
-        <w:tblLayout w:type="fixed"/>
-        <w:tblCaption w:val="This is my table caption"/>
-      </w:tblPr>
-      <w:tblGrid>
-        <w:gridCol w:w="3960"/>
-        <w:gridCol w:w="3960"/>
-      </w:tblGrid>
-      <w:tr>
-        <w:trPr>
-          <w:tblHeader w:val="true"/>
-        </w:trPr>
-        <w:tc>
-          <w:tcPr/>
-          <w:p>
-            <w:pPr>
-              <w:pStyle w:val="Compact"/>
-              <w:jc w:val="left"/>
-            </w:pPr>
-            <w:r>
-              <w:t xml:space="preserve">reference</w:t>
-            </w:r>
-          </w:p>
-        </w:tc>
-        <w:tc>
-          <w:tcPr/>
-          <w:p>
-            <w:pPr>
-              <w:pStyle w:val="Compact"/>
-              <w:jc w:val="left"/>
-            </w:pPr>
-            <w:r>
-              <w:t xml:space="preserve">associatedSequences</w:t>
-            </w:r>
-          </w:p>
-        </w:tc>
-      </w:tr>
-      <w:tr>
-        <w:tc>
-          <w:tcPr/>
-          <w:p>
-            <w:pPr>
-              <w:pStyle w:val="Compact"/>
-              <w:jc w:val="left"/>
-            </w:pPr>
-            <w:r>
-              <w:t xml:space="preserve">https://cch2.org/portal/collections/individual/index.php?occid=163984</w:t>
-            </w:r>
-          </w:p>
-        </w:tc>
-        <w:tc>
-          <w:tcPr/>
-          <w:p>
-            <w:pPr>
-              <w:pStyle w:val="Compact"/>
-              <w:jc w:val="left"/>
-            </w:pPr>
-            <w:r>
-              <w:t xml:space="preserve">Test, Test, URL test</w:t>
-            </w:r>
-          </w:p>
-        </w:tc>
-      </w:tr>
-      <w:tr>
-        <w:tc>
-          <w:tcPr/>
-          <w:p>
-            <w:pPr>
-              <w:pStyle w:val="Compact"/>
-              <w:jc w:val="left"/>
-            </w:pPr>
-            <w:r>
-              <w:t xml:space="preserve">https://cch2.org/portal/collections/individual/index.php?occid=166203</w:t>
-            </w:r>
-          </w:p>
-        </w:tc>
-        <w:tc>
-          <w:tcPr/>
-          <w:p>
-            <w:pPr>
-              <w:pStyle w:val="Compact"/>
-              <w:jc w:val="left"/>
-            </w:pPr>
-            <w:r>
-              <w:t xml:space="preserve">GenBank Record, Angelica hendersonii voucher Tracey &amp; V. Call 2490 (OBI09031) internal transcribed spacer 1, 5.8S ribosomal RNA gene, and internal transcribed spacer 2, complete sequence., https://www.ncbi.nlm.nih.gov/nuccore/MT735455|GenBank Record, Angelica hendersonii Tracey &amp; V. Call 2490 (OBI09031) ndhF-rpl32 intergenic spacer, partial sequence., https://www.ncbi.nlm.nih.gov/nuccore/MT765790|GenBank Record, Angelica hendersonii Tracey &amp; V. Call 2490 (OBI09031) tRNA-Asp (trnD-GUC), tRNA-Tyr (trnY-GUA), tRNA-Glu (trnE-UUC), and tRNA-Thr (trnT-GGU) genes, complete sequence., https://www.ncbi.nlm.nih.gov/nuccore/MT765975|GenBank Record, Angelica hendersonii Tracey &amp; V. Call 2490 (OBI09031) rpl32-trnL intergenic spacer and tRNA-Leu (trnL) gene, partial sequence., https://www.ncbi.nlm.nih.gov/nuccore/MT766140</w:t>
-            </w:r>
-          </w:p>
-        </w:tc>
-      </w:tr>
-      <w:tr>
-        <w:tc>
-          <w:tcPr/>
-          <w:p>
-            <w:pPr>
-              <w:pStyle w:val="Compact"/>
-              <w:jc w:val="left"/>
-            </w:pPr>
-            <w:r>
-              <w:t xml:space="preserve">https://cch2.org/portal/collections/individual/index.php?occid=166204</w:t>
-            </w:r>
-          </w:p>
-        </w:tc>
-        <w:tc>
-          <w:tcPr/>
-          <w:p>
-            <w:pPr>
-              <w:pStyle w:val="Compact"/>
-              <w:jc w:val="left"/>
-            </w:pPr>
-            <w:r>
-              <w:t xml:space="preserve">GenBank Record, Angelica hendersonii voucher Tracey &amp; V. Call 2071 (OBI09030) internal transcribed spacer 1, 5.8S ribosomal RNA gene, and internal transcribed spacer 2, complete sequence., https://www.ncbi.nlm.nih.gov/nuccore/MT735454|GenBank Record, Angelica hendersonii Tracey &amp; V. Call 2071 (OBI09030) ndhF-rpl32 intergenic spacer, partial sequence., https://www.ncbi.nlm.nih.gov/nuccore/MT765781|GenBank Record, Angelica hendersonii Tracey &amp; V. Call 2071 (OBI09030) tRNA-Asp (trnD-GUC), tRNA-Tyr (trnY-GUA), tRNA-Glu (trnE-UUC), and tRNA-Thr (trnT-GGU) genes, complete sequence., https://www.ncbi.nlm.nih.gov/nuccore/MT765974|GenBank Record, Angelica hendersonii Tracey &amp; V. Call 2071 (OBI09030) rpl32-trnL intergenic spacer and tRNA-Leu (trnL) gene, partial sequence., https://www.ncbi.nlm.nih.gov/nuccore/MT766139</w:t>
-            </w:r>
-          </w:p>
-        </w:tc>
-      </w:tr>
-    </w:tbl>
-    <w:p>
-      <w:pPr>
-        <w:pStyle w:val="CaptionedFigure"/>
-      </w:pPr>
-      <w:r>
-        <w:drawing>
-          <wp:inline>
-            <wp:extent cx="1155700" cy="1041400"/>
-            <wp:effectExtent b="0" l="0" r="0" t="0"/>
-            <wp:docPr descr="This is a caption for a picture of Gary the dog" title="" id="25" name="Picture"/>
-            <a:graphic>
-              <a:graphicData uri="http://schemas.openxmlformats.org/drawingml/2006/picture">
-                <pic:pic>
-                  <pic:nvPicPr>
-                    <pic:cNvPr descr="./figures/gary.png" id="26" name="Picture"/>
-                    <pic:cNvPicPr>
-                      <a:picLocks noChangeArrowheads="1" noChangeAspect="1"/>
-                    </pic:cNvPicPr>
-                  </pic:nvPicPr>
-                  <pic:blipFill>
-                    <a:blip r:embed="rId20"/>
-                    <a:stretch>
-                      <a:fillRect/>
-                    </a:stretch>
-                  </pic:blipFill>
-                  <pic:spPr bwMode="auto">
-                    <a:xfrm>
-                      <a:off x="0" y="0"/>
-                      <a:ext cx="1155700" cy="1041400"/>
-                    </a:xfrm>
-                    <a:prstGeom prst="rect">
-                      <a:avLst/>
-                    </a:prstGeom>
-                    <a:noFill/>
-                    <a:ln w="9525">
-                      <a:noFill/>
-                      <a:headEnd/>
-                      <a:tailEnd/>
-                    </a:ln>
-                  </pic:spPr>
-                </pic:pic>
-              </a:graphicData>
-            </a:graphic>
-          </wp:inline>
-        </w:drawing>
-      </w:r>
-    </w:p>
-    <w:p>
-      <w:pPr>
-        <w:pStyle w:val="ImageCaption"/>
-      </w:pPr>
-      <w:r>
-        <w:t xml:space="preserve">This is a caption for a picture of Gary the dog</w:t>
-      </w:r>
-    </w:p>
-    <w:bookmarkEnd w:id="27"/>
-    <w:bookmarkStart w:id="28" w:name="discussion"/>
-    <w:p>
-      <w:pPr>
-        <w:pStyle w:val="Heading1"/>
-      </w:pPr>
-      <w:r>
-        <w:t xml:space="preserve">Discussion</w:t>
-      </w:r>
-    </w:p>
-    <w:bookmarkEnd w:id="28"/>
-    <w:bookmarkStart w:id="32" w:name="bibliography"/>
-    <w:p>
-      <w:pPr>
-        <w:pStyle w:val="Heading1"/>
-      </w:pPr>
-      <w:r>
         <w:t xml:space="preserve">References</w:t>
       </w:r>
     </w:p>
-    <w:bookmarkStart w:id="31" w:name="refs"/>
-    <w:bookmarkStart w:id="30" w:name="ref-Rahal_2023"/>
+    <w:bookmarkStart w:id="29" w:name="refs"/>
+    <w:bookmarkStart w:id="28" w:name="ref-Rahal_2023"/>
     <w:p>
       <w:pPr>
         <w:pStyle w:val="Bibliography"/>
@@ -447,7 +339,7 @@
       <w:r>
         <w:t xml:space="preserve"> </w:t>
       </w:r>
-      <w:hyperlink r:id="rId29">
+      <w:hyperlink r:id="rId27">
         <w:r>
           <w:rPr>
             <w:rStyle w:val="Hyperlink"/>
@@ -459,9 +351,9 @@
         <w:t xml:space="preserve">.</w:t>
       </w:r>
     </w:p>
+    <w:bookmarkEnd w:id="28"/>
+    <w:bookmarkEnd w:id="29"/>
     <w:bookmarkEnd w:id="30"/>
-    <w:bookmarkEnd w:id="31"/>
-    <w:bookmarkEnd w:id="32"/>
     <w:sectPr/>
   </w:body>
 </w:document>

</xml_diff>